<commit_message>
Further updates to doc
</commit_message>
<xml_diff>
--- a/docs/РЕЧЬ.docx
+++ b/docs/РЕЧЬ.docx
@@ -157,7 +157,43 @@
           <w:szCs w:val="24"/>
           <w:lang w:val="ru-RU"/>
         </w:rPr>
-        <w:t xml:space="preserve">Актуальность данной работы заключается в том, что существующие решения не эффективны в плане потребления вычислительных ресурсов, также большинство из них предназначены для использования в составе более крупных веб-фреймворков, что делает их не совсем удобными в эксплуатации людьми </w:t>
+        <w:t xml:space="preserve">Актуальность данной работы заключается в том, что существующие решения не эффективны в плане потребления вычислительных ресурсов, также большинство из них предназначены для использования в составе более крупных веб-фреймворков, что </w:t>
+      </w:r>
+      <w:r>
+        <w:rPr>
+          <w:rFonts w:ascii="Courier New" w:hAnsi="Courier New" w:cs="Courier New"/>
+          <w:sz w:val="24"/>
+          <w:szCs w:val="24"/>
+          <w:lang w:val="ru-RU"/>
+        </w:rPr>
+        <w:t>понижает</w:t>
+      </w:r>
+      <w:r>
+        <w:rPr>
+          <w:rFonts w:ascii="Courier New" w:hAnsi="Courier New" w:cs="Courier New"/>
+          <w:sz w:val="24"/>
+          <w:szCs w:val="24"/>
+          <w:lang w:val="ru-RU"/>
+        </w:rPr>
+        <w:t xml:space="preserve"> </w:t>
+      </w:r>
+      <w:r>
+        <w:rPr>
+          <w:rFonts w:ascii="Courier New" w:hAnsi="Courier New" w:cs="Courier New"/>
+          <w:sz w:val="24"/>
+          <w:szCs w:val="24"/>
+          <w:lang w:val="ru-RU"/>
+        </w:rPr>
+        <w:t>их показатель удобства</w:t>
+      </w:r>
+      <w:r>
+        <w:rPr>
+          <w:rFonts w:ascii="Courier New" w:hAnsi="Courier New" w:cs="Courier New"/>
+          <w:sz w:val="24"/>
+          <w:szCs w:val="24"/>
+          <w:lang w:val="ru-RU"/>
+        </w:rPr>
+        <w:t xml:space="preserve"> в эксплуатации людьми </w:t>
       </w:r>
       <w:r>
         <w:rPr>
@@ -228,34 +264,7 @@
           <w:szCs w:val="24"/>
           <w:lang w:val="ru-RU"/>
         </w:rPr>
-        <w:t>Работа состои</w:t>
-      </w:r>
-      <w:r>
-        <w:rPr>
-          <w:rFonts w:ascii="Courier New" w:hAnsi="Courier New" w:cs="Courier New"/>
-          <w:sz w:val="24"/>
-          <w:szCs w:val="24"/>
-          <w:lang w:val="ru-RU"/>
-        </w:rPr>
-        <w:t>т из 3х глав, первая глава посвя</w:t>
-      </w:r>
-      <w:r>
-        <w:rPr>
-          <w:rFonts w:ascii="Courier New" w:hAnsi="Courier New" w:cs="Courier New"/>
-          <w:sz w:val="24"/>
-          <w:szCs w:val="24"/>
-          <w:lang w:val="ru-RU"/>
-        </w:rPr>
-        <w:t>щен</w:t>
-      </w:r>
-      <w:r>
-        <w:rPr>
-          <w:rFonts w:ascii="Courier New" w:hAnsi="Courier New" w:cs="Courier New"/>
-          <w:sz w:val="24"/>
-          <w:szCs w:val="24"/>
-          <w:lang w:val="ru-RU"/>
-        </w:rPr>
-        <w:t>а исследованию предметной области и анализу существующих решений с целью выявления проблем с производительностью. Во второй главе данной работы были изучены выявленные факторы низкой производительности систем веб-шаблонов, которые представлены на следующем слайде.</w:t>
+        <w:t>Основной целью работы был анализ основных факторов негативно сказывающихся на производительности систем веб-шаблонов, поиск способов их устранения и разработка высокопроизводительной системы веб-шаблонов с применение данных подходов. Основные проблемы производительности выявленные в ходе исследования показаны на следующем слайде.</w:t>
       </w:r>
     </w:p>
     <w:p>
@@ -436,7 +445,25 @@
           <w:szCs w:val="24"/>
           <w:lang w:val="ru-RU"/>
         </w:rPr>
-        <w:t>Вычислительные ресурсы не используются полностью, из-за исполнения программы в одном потоке, и наличием блокировок, связанных с чтением и записью с медленных хранилищ данных.</w:t>
+        <w:t xml:space="preserve">Вычислительные ресурсы не используются полностью, из-за исполнения программы в одном потоке, и наличием блокировок, связанных с чтением и записью с медленных хранилищ </w:t>
+      </w:r>
+      <w:r>
+        <w:rPr>
+          <w:rFonts w:ascii="Courier New" w:hAnsi="Courier New" w:cs="Courier New"/>
+          <w:sz w:val="24"/>
+          <w:szCs w:val="24"/>
+          <w:lang w:val="ru-RU"/>
+        </w:rPr>
+        <w:t xml:space="preserve">или каналов передачи </w:t>
+      </w:r>
+      <w:r>
+        <w:rPr>
+          <w:rFonts w:ascii="Courier New" w:hAnsi="Courier New" w:cs="Courier New"/>
+          <w:sz w:val="24"/>
+          <w:szCs w:val="24"/>
+          <w:lang w:val="ru-RU"/>
+        </w:rPr>
+        <w:t>данных.</w:t>
       </w:r>
     </w:p>
     <w:p>
@@ -545,27 +572,36 @@
           <w:szCs w:val="24"/>
           <w:lang w:val="ru-RU"/>
         </w:rPr>
-        <w:t>При компиляции, компилятор обрабатывает исходный код и производит оптимизированных машинный бинарный код под целевую архитектуру ЭВМ.</w:t>
-      </w:r>
-    </w:p>
-    <w:p>
-      <w:pPr>
-        <w:rPr>
-          <w:rFonts w:ascii="Courier New" w:hAnsi="Courier New" w:cs="Courier New"/>
-          <w:sz w:val="24"/>
-          <w:szCs w:val="24"/>
-          <w:lang w:val="ru-RU"/>
-        </w:rPr>
-      </w:pPr>
-      <w:r>
-        <w:rPr>
-          <w:rFonts w:ascii="Courier New" w:hAnsi="Courier New" w:cs="Courier New"/>
-          <w:sz w:val="24"/>
-          <w:szCs w:val="24"/>
-          <w:lang w:val="ru-RU"/>
-        </w:rPr>
-        <w:t xml:space="preserve">При интерпретации обработка исходного кода происходит построчно, и результатом такого процесса является промежуточный код виртуальной машины, так же известной как байт-код. Далее этот байт-код </w:t>
-      </w:r>
+        <w:t>При компиляции, компилятор обрабатывает исходный к</w:t>
+      </w:r>
+      <w:r>
+        <w:rPr>
+          <w:rFonts w:ascii="Courier New" w:hAnsi="Courier New" w:cs="Courier New"/>
+          <w:sz w:val="24"/>
+          <w:szCs w:val="24"/>
+          <w:lang w:val="ru-RU"/>
+        </w:rPr>
+        <w:t>од и производит оптимизированный</w:t>
+      </w:r>
+      <w:r>
+        <w:rPr>
+          <w:rFonts w:ascii="Courier New" w:hAnsi="Courier New" w:cs="Courier New"/>
+          <w:sz w:val="24"/>
+          <w:szCs w:val="24"/>
+          <w:lang w:val="ru-RU"/>
+        </w:rPr>
+        <w:t xml:space="preserve"> машинный бинарный код под целевую архитектуру ЭВМ.</w:t>
+      </w:r>
+    </w:p>
+    <w:p>
+      <w:pPr>
+        <w:rPr>
+          <w:rFonts w:ascii="Courier New" w:hAnsi="Courier New" w:cs="Courier New"/>
+          <w:sz w:val="24"/>
+          <w:szCs w:val="24"/>
+          <w:lang w:val="ru-RU"/>
+        </w:rPr>
+      </w:pPr>
       <w:r>
         <w:rPr>
           <w:rFonts w:ascii="Courier New" w:hAnsi="Courier New" w:cs="Courier New"/>
@@ -574,7 +610,25 @@
           <w:lang w:val="ru-RU"/>
         </w:rPr>
         <w:lastRenderedPageBreak/>
-        <w:t xml:space="preserve">подвергается процессу трансляции в машинный код целевой архитектуры. </w:t>
+        <w:t>При интерпретации обработка исходного кода происходит построчно, и результатом такого процесса является промежуточный код виртуальной машины, так же из</w:t>
+      </w:r>
+      <w:r>
+        <w:rPr>
+          <w:rFonts w:ascii="Courier New" w:hAnsi="Courier New" w:cs="Courier New"/>
+          <w:sz w:val="24"/>
+          <w:szCs w:val="24"/>
+          <w:lang w:val="ru-RU"/>
+        </w:rPr>
+        <w:t>вестной как байт-код. Далее</w:t>
+      </w:r>
+      <w:r>
+        <w:rPr>
+          <w:rFonts w:ascii="Courier New" w:hAnsi="Courier New" w:cs="Courier New"/>
+          <w:sz w:val="24"/>
+          <w:szCs w:val="24"/>
+          <w:lang w:val="ru-RU"/>
+        </w:rPr>
+        <w:t xml:space="preserve"> байт-код подвергается процессу трансляции в машинный код целевой архитектуры. </w:t>
       </w:r>
     </w:p>
     <w:p>
@@ -793,7 +847,25 @@
           <w:szCs w:val="24"/>
           <w:lang w:val="ru-RU"/>
         </w:rPr>
-        <w:t xml:space="preserve"> парадигму </w:t>
+        <w:t xml:space="preserve"> </w:t>
+      </w:r>
+      <w:r>
+        <w:rPr>
+          <w:rFonts w:ascii="Courier New" w:hAnsi="Courier New" w:cs="Courier New"/>
+          <w:sz w:val="24"/>
+          <w:szCs w:val="24"/>
+          <w:lang w:val="ru-RU"/>
+        </w:rPr>
+        <w:t>идиому</w:t>
+      </w:r>
+      <w:r>
+        <w:rPr>
+          <w:rFonts w:ascii="Courier New" w:hAnsi="Courier New" w:cs="Courier New"/>
+          <w:sz w:val="24"/>
+          <w:szCs w:val="24"/>
+          <w:lang w:val="ru-RU"/>
+        </w:rPr>
+        <w:t xml:space="preserve"> </w:t>
       </w:r>
       <w:r>
         <w:rPr>
@@ -810,7 +882,16 @@
           <w:szCs w:val="24"/>
           <w:lang w:val="ru-RU"/>
         </w:rPr>
-        <w:t xml:space="preserve"> (объект который получил память, ответственен за её освобождение).</w:t>
+        <w:t xml:space="preserve"> (объект который получил ресурс, ответственен за его</w:t>
+      </w:r>
+      <w:r>
+        <w:rPr>
+          <w:rFonts w:ascii="Courier New" w:hAnsi="Courier New" w:cs="Courier New"/>
+          <w:sz w:val="24"/>
+          <w:szCs w:val="24"/>
+          <w:lang w:val="ru-RU"/>
+        </w:rPr>
+        <w:t xml:space="preserve"> освобождение).</w:t>
       </w:r>
     </w:p>
     <w:p>
@@ -1018,7 +1099,25 @@
           <w:szCs w:val="24"/>
           <w:lang w:val="ru-RU"/>
         </w:rPr>
-        <w:t>Реализация системы веб-шаблонов как веб-сервис, который может параллельно и асинхронно обрабатывать большое количество запросов на построение веб-документов.</w:t>
+        <w:t>Реализация системы веб-шаблонов как веб-сервис, который может параллельно и асинхронно обрабатывать большое количество запросов на построение веб-документов</w:t>
+      </w:r>
+      <w:r>
+        <w:rPr>
+          <w:rFonts w:ascii="Courier New" w:hAnsi="Courier New" w:cs="Courier New"/>
+          <w:sz w:val="24"/>
+          <w:szCs w:val="24"/>
+          <w:lang w:val="ru-RU"/>
+        </w:rPr>
+        <w:t xml:space="preserve"> или на управление шаблонами</w:t>
+      </w:r>
+      <w:r>
+        <w:rPr>
+          <w:rFonts w:ascii="Courier New" w:hAnsi="Courier New" w:cs="Courier New"/>
+          <w:sz w:val="24"/>
+          <w:szCs w:val="24"/>
+          <w:lang w:val="ru-RU"/>
+        </w:rPr>
+        <w:t>.</w:t>
       </w:r>
     </w:p>
     <w:p>
@@ -1057,21 +1156,49 @@
     </w:p>
     <w:p>
       <w:pPr>
-        <w:rPr>
-          <w:rFonts w:ascii="Courier New" w:hAnsi="Courier New" w:cs="Courier New"/>
-          <w:sz w:val="24"/>
-          <w:szCs w:val="24"/>
-          <w:lang w:val="ru-RU"/>
-        </w:rPr>
-      </w:pPr>
-      <w:r>
-        <w:rPr>
-          <w:rFonts w:ascii="Courier New" w:hAnsi="Courier New" w:cs="Courier New"/>
-          <w:sz w:val="24"/>
-          <w:szCs w:val="24"/>
-          <w:lang w:val="ru-RU"/>
-        </w:rPr>
-        <w:t xml:space="preserve">3-я глава работы посвящена проектирования и разработке веб-сервиса по </w:t>
+        <w:spacing w:after="0"/>
+        <w:rPr>
+          <w:rFonts w:ascii="Courier New" w:hAnsi="Courier New" w:cs="Courier New"/>
+          <w:sz w:val="24"/>
+          <w:szCs w:val="24"/>
+          <w:lang w:val="ru-RU"/>
+        </w:rPr>
+      </w:pPr>
+      <w:r>
+        <w:rPr>
+          <w:rFonts w:ascii="Courier New" w:hAnsi="Courier New" w:cs="Courier New"/>
+          <w:sz w:val="24"/>
+          <w:szCs w:val="24"/>
+          <w:lang w:val="ru-RU"/>
+        </w:rPr>
+        <w:t>Практическая часть работы посвящена проектированию</w:t>
+      </w:r>
+      <w:r>
+        <w:rPr>
+          <w:rFonts w:ascii="Courier New" w:hAnsi="Courier New" w:cs="Courier New"/>
+          <w:sz w:val="24"/>
+          <w:szCs w:val="24"/>
+          <w:lang w:val="ru-RU"/>
+        </w:rPr>
+        <w:t xml:space="preserve"> и разработке </w:t>
+      </w:r>
+      <w:r>
+        <w:rPr>
+          <w:rFonts w:ascii="Courier New" w:hAnsi="Courier New" w:cs="Courier New"/>
+          <w:sz w:val="24"/>
+          <w:szCs w:val="24"/>
+          <w:lang w:val="ru-RU"/>
+        </w:rPr>
+        <w:t xml:space="preserve">ранее упомянутого </w:t>
+      </w:r>
+      <w:r>
+        <w:rPr>
+          <w:rFonts w:ascii="Courier New" w:hAnsi="Courier New" w:cs="Courier New"/>
+          <w:sz w:val="24"/>
+          <w:szCs w:val="24"/>
+          <w:lang w:val="ru-RU"/>
+        </w:rPr>
+        <w:t xml:space="preserve">веб-сервиса по </w:t>
       </w:r>
       <w:r>
         <w:rPr>
@@ -1085,6 +1212,7 @@
     </w:p>
     <w:p>
       <w:pPr>
+        <w:spacing w:after="0"/>
         <w:rPr>
           <w:rFonts w:ascii="Courier New" w:hAnsi="Courier New" w:cs="Courier New"/>
           <w:sz w:val="24"/>
@@ -1104,6 +1232,7 @@
     </w:p>
     <w:p>
       <w:pPr>
+        <w:spacing w:after="0"/>
         <w:rPr>
           <w:rFonts w:ascii="Courier New" w:hAnsi="Courier New" w:cs="Courier New"/>
           <w:sz w:val="24"/>
@@ -1325,6 +1454,7 @@
     </w:p>
     <w:p>
       <w:pPr>
+        <w:spacing w:after="0"/>
         <w:jc w:val="both"/>
         <w:rPr>
           <w:rFonts w:ascii="Courier New" w:hAnsi="Courier New" w:cs="Courier New"/>
@@ -1363,6 +1493,7 @@
     </w:p>
     <w:p>
       <w:pPr>
+        <w:spacing w:after="0"/>
         <w:jc w:val="both"/>
         <w:rPr>
           <w:rFonts w:ascii="Courier New" w:hAnsi="Courier New" w:cs="Courier New"/>
@@ -1395,6 +1526,34 @@
           <w:szCs w:val="24"/>
           <w:lang w:val="ru-RU"/>
         </w:rPr>
+        <w:t xml:space="preserve"> (компилируемый язык, без сборки мусора и с </w:t>
+      </w:r>
+      <w:r>
+        <w:rPr>
+          <w:rFonts w:ascii="Courier New" w:hAnsi="Courier New" w:cs="Courier New"/>
+          <w:sz w:val="24"/>
+          <w:szCs w:val="24"/>
+          <w:lang w:val="ru-RU"/>
+        </w:rPr>
+        <w:t xml:space="preserve">повышенными гарантиями на </w:t>
+      </w:r>
+      <w:r>
+        <w:rPr>
+          <w:rFonts w:ascii="Courier New" w:hAnsi="Courier New" w:cs="Courier New"/>
+          <w:sz w:val="24"/>
+          <w:szCs w:val="24"/>
+          <w:lang w:val="ru-RU"/>
+        </w:rPr>
+        <w:lastRenderedPageBreak/>
+        <w:t>безопасность выполнения)</w:t>
+      </w:r>
+      <w:r>
+        <w:rPr>
+          <w:rFonts w:ascii="Courier New" w:hAnsi="Courier New" w:cs="Courier New"/>
+          <w:sz w:val="24"/>
+          <w:szCs w:val="24"/>
+          <w:lang w:val="ru-RU"/>
+        </w:rPr>
         <w:t>.</w:t>
       </w:r>
       <w:r>
@@ -1404,17 +1563,7 @@
           <w:szCs w:val="24"/>
           <w:lang w:val="ru-RU"/>
         </w:rPr>
-        <w:t xml:space="preserve"> Для поддержки многопоточного и асинхронного исполнения была использована </w:t>
-      </w:r>
-      <w:r>
-        <w:rPr>
-          <w:rFonts w:ascii="Courier New" w:hAnsi="Courier New" w:cs="Courier New"/>
-          <w:sz w:val="24"/>
-          <w:szCs w:val="24"/>
-          <w:lang w:val="ru-RU"/>
-        </w:rPr>
-        <w:lastRenderedPageBreak/>
-        <w:t xml:space="preserve">библиотека </w:t>
+        <w:t xml:space="preserve"> Для поддержки многопоточного и асинхронного исполнения была использована библиотека </w:t>
       </w:r>
       <w:proofErr w:type="spellStart"/>
       <w:r>
@@ -1466,6 +1615,7 @@
     </w:p>
     <w:p>
       <w:pPr>
+        <w:spacing w:after="0"/>
         <w:jc w:val="both"/>
         <w:rPr>
           <w:rFonts w:ascii="Courier New" w:hAnsi="Courier New" w:cs="Courier New"/>
@@ -1570,6 +1720,7 @@
     </w:p>
     <w:p>
       <w:pPr>
+        <w:spacing w:after="0"/>
         <w:jc w:val="both"/>
         <w:rPr>
           <w:rFonts w:ascii="Courier New" w:hAnsi="Courier New" w:cs="Courier New"/>
@@ -1585,7 +1736,46 @@
           <w:szCs w:val="24"/>
           <w:lang w:val="ru-RU"/>
         </w:rPr>
-        <w:t xml:space="preserve">В силу клиент-серверной архитектуры, клиентом может выступать любая сущность, поддерживающая </w:t>
+        <w:t>Основания для выбора той или технологии приведены в пояснительной записке</w:t>
+      </w:r>
+      <w:r>
+        <w:rPr>
+          <w:rFonts w:ascii="Courier New" w:hAnsi="Courier New" w:cs="Courier New"/>
+          <w:sz w:val="24"/>
+          <w:szCs w:val="24"/>
+          <w:lang w:val="ru-RU"/>
+        </w:rPr>
+        <w:t>.</w:t>
+      </w:r>
+    </w:p>
+    <w:p>
+      <w:pPr>
+        <w:spacing w:after="0"/>
+        <w:jc w:val="both"/>
+        <w:rPr>
+          <w:rFonts w:ascii="Courier New" w:hAnsi="Courier New" w:cs="Courier New"/>
+          <w:sz w:val="24"/>
+          <w:szCs w:val="24"/>
+          <w:lang w:val="ru-RU"/>
+        </w:rPr>
+      </w:pPr>
+      <w:r>
+        <w:rPr>
+          <w:rFonts w:ascii="Courier New" w:hAnsi="Courier New" w:cs="Courier New"/>
+          <w:sz w:val="24"/>
+          <w:szCs w:val="24"/>
+          <w:lang w:val="ru-RU"/>
+        </w:rPr>
+        <w:t>Также стоит упомянуть, что в</w:t>
+      </w:r>
+      <w:r>
+        <w:rPr>
+          <w:rFonts w:ascii="Courier New" w:hAnsi="Courier New" w:cs="Courier New"/>
+          <w:sz w:val="24"/>
+          <w:szCs w:val="24"/>
+          <w:lang w:val="ru-RU"/>
+        </w:rPr>
+        <w:t xml:space="preserve"> силу клиент-серверной архитектуры, клиентом может выступать любая сущность, поддерживающая </w:t>
       </w:r>
       <w:r>
         <w:rPr>
@@ -1758,6 +1948,7 @@
     </w:p>
     <w:p>
       <w:pPr>
+        <w:spacing w:after="0" w:line="240" w:lineRule="auto"/>
         <w:jc w:val="both"/>
         <w:rPr>
           <w:rFonts w:ascii="Courier New" w:hAnsi="Courier New" w:cs="Courier New"/>
@@ -1787,6 +1978,7 @@
     </w:p>
     <w:p>
       <w:pPr>
+        <w:spacing w:after="0" w:line="240" w:lineRule="auto"/>
         <w:jc w:val="both"/>
         <w:rPr>
           <w:rFonts w:ascii="Courier New" w:hAnsi="Courier New" w:cs="Courier New"/>
@@ -1833,6 +2025,7 @@
     </w:p>
     <w:p>
       <w:pPr>
+        <w:spacing w:after="0" w:line="240" w:lineRule="auto"/>
         <w:jc w:val="both"/>
         <w:rPr>
           <w:rFonts w:ascii="Courier New" w:hAnsi="Courier New" w:cs="Courier New"/>
@@ -2018,7 +2211,16 @@
           <w:szCs w:val="24"/>
           <w:lang w:val="ru-RU"/>
         </w:rPr>
-        <w:t xml:space="preserve">. По ней видно, что оба ядра процессора нагружены </w:t>
+        <w:t>. По нему</w:t>
+      </w:r>
+      <w:r>
+        <w:rPr>
+          <w:rFonts w:ascii="Courier New" w:hAnsi="Courier New" w:cs="Courier New"/>
+          <w:sz w:val="24"/>
+          <w:szCs w:val="24"/>
+          <w:lang w:val="ru-RU"/>
+        </w:rPr>
+        <w:t xml:space="preserve"> видно, что оба ядра процессора нагружены </w:t>
       </w:r>
       <w:r>
         <w:rPr>
@@ -2063,153 +2265,109 @@
           <w:szCs w:val="24"/>
           <w:lang w:val="ru-RU"/>
         </w:rPr>
-        <w:t>такая нагрузка находится в допустимых пределах для разработанной системы</w:t>
-      </w:r>
-      <w:r>
-        <w:rPr>
-          <w:rFonts w:ascii="Courier New" w:hAnsi="Courier New" w:cs="Courier New"/>
-          <w:sz w:val="24"/>
-          <w:szCs w:val="24"/>
-          <w:lang w:val="ru-RU"/>
-        </w:rPr>
-        <w:t xml:space="preserve"> веб-шаблонов</w:t>
-      </w:r>
-      <w:r>
-        <w:rPr>
-          <w:rFonts w:ascii="Courier New" w:hAnsi="Courier New" w:cs="Courier New"/>
-          <w:sz w:val="24"/>
-          <w:szCs w:val="24"/>
-          <w:lang w:val="ru-RU"/>
-        </w:rPr>
-        <w:t>.</w:t>
-      </w:r>
-    </w:p>
-    <w:p>
-      <w:pPr>
-        <w:rPr>
-          <w:rFonts w:ascii="Courier New" w:hAnsi="Courier New" w:cs="Courier New"/>
-          <w:b/>
-          <w:sz w:val="28"/>
-          <w:szCs w:val="28"/>
-          <w:u w:val="single"/>
-          <w:lang w:val="ru-RU"/>
-        </w:rPr>
-      </w:pPr>
-      <w:r>
-        <w:rPr>
-          <w:rFonts w:ascii="Courier New" w:hAnsi="Courier New" w:cs="Courier New"/>
-          <w:b/>
-          <w:sz w:val="28"/>
-          <w:szCs w:val="28"/>
-          <w:u w:val="single"/>
-          <w:lang w:val="ru-RU"/>
-        </w:rPr>
-        <w:t xml:space="preserve">Слайд </w:t>
-      </w:r>
-      <w:r>
-        <w:rPr>
-          <w:rFonts w:ascii="Courier New" w:hAnsi="Courier New" w:cs="Courier New"/>
-          <w:b/>
-          <w:sz w:val="28"/>
-          <w:szCs w:val="28"/>
-          <w:u w:val="single"/>
-          <w:lang w:val="ru-RU"/>
-        </w:rPr>
-        <w:t>#13</w:t>
-      </w:r>
-    </w:p>
-    <w:p>
-      <w:pPr>
-        <w:rPr>
-          <w:rFonts w:ascii="Courier New" w:hAnsi="Courier New" w:cs="Courier New"/>
-          <w:sz w:val="24"/>
-          <w:szCs w:val="24"/>
-          <w:lang w:val="ru-RU"/>
-        </w:rPr>
-      </w:pPr>
-      <w:r>
-        <w:rPr>
-          <w:rFonts w:ascii="Courier New" w:hAnsi="Courier New" w:cs="Courier New"/>
-          <w:sz w:val="24"/>
-          <w:szCs w:val="24"/>
-          <w:lang w:val="ru-RU"/>
-        </w:rPr>
-        <w:t>В заключении можно сказать что все поставленные цели были достигнуты: были проанализированы проблемы низкой производительности веб-шаблонов, предложены способы устранения данных проблем, после чего разработана высокопроизводительная и удобная в использовании система веб-шаблонов.</w:t>
-      </w:r>
-    </w:p>
-    <w:p>
-      <w:pPr>
-        <w:rPr>
-          <w:rFonts w:ascii="Courier New" w:hAnsi="Courier New" w:cs="Courier New"/>
-          <w:b/>
-          <w:sz w:val="28"/>
-          <w:szCs w:val="28"/>
-          <w:u w:val="single"/>
-          <w:lang w:val="ru-RU"/>
-        </w:rPr>
-      </w:pPr>
-      <w:r>
-        <w:rPr>
-          <w:rFonts w:ascii="Courier New" w:hAnsi="Courier New" w:cs="Courier New"/>
-          <w:b/>
-          <w:sz w:val="28"/>
-          <w:szCs w:val="28"/>
-          <w:u w:val="single"/>
-          <w:lang w:val="ru-RU"/>
-        </w:rPr>
-        <w:t xml:space="preserve">Слайд </w:t>
-      </w:r>
-      <w:r>
-        <w:rPr>
-          <w:rFonts w:ascii="Courier New" w:hAnsi="Courier New" w:cs="Courier New"/>
-          <w:b/>
-          <w:sz w:val="28"/>
-          <w:szCs w:val="28"/>
-          <w:u w:val="single"/>
-          <w:lang w:val="ru-RU"/>
-        </w:rPr>
-        <w:t>#14</w:t>
-      </w:r>
-    </w:p>
-    <w:p>
-      <w:pPr>
-        <w:rPr>
-          <w:rFonts w:ascii="Courier New" w:hAnsi="Courier New" w:cs="Courier New"/>
-          <w:sz w:val="28"/>
-          <w:szCs w:val="28"/>
-          <w:lang w:val="ru-RU"/>
-        </w:rPr>
-      </w:pPr>
-      <w:r>
-        <w:rPr>
-          <w:rFonts w:ascii="Courier New" w:hAnsi="Courier New" w:cs="Courier New"/>
-          <w:sz w:val="28"/>
-          <w:szCs w:val="28"/>
-          <w:lang w:val="ru-RU"/>
-        </w:rPr>
-        <w:t>СПАСИБО ЗА ВАШЕ ВНИМАНИЕ</w:t>
-      </w:r>
-    </w:p>
-    <w:p>
-      <w:pPr>
-        <w:rPr>
-          <w:rFonts w:ascii="Courier New" w:hAnsi="Courier New" w:cs="Courier New"/>
-          <w:sz w:val="24"/>
-          <w:szCs w:val="24"/>
-          <w:lang w:val="ru-RU"/>
-        </w:rPr>
-      </w:pPr>
-      <w:r>
-        <w:rPr>
-          <w:rFonts w:ascii="Courier New" w:hAnsi="Courier New" w:cs="Courier New"/>
-          <w:sz w:val="24"/>
-          <w:szCs w:val="24"/>
-          <w:lang w:val="ru-RU"/>
-        </w:rPr>
-        <w:t xml:space="preserve"> </w:t>
+        <w:t>так</w:t>
       </w:r>
       <w:bookmarkStart w:id="0" w:name="_GoBack"/>
       <w:bookmarkEnd w:id="0"/>
+      <w:r>
+        <w:rPr>
+          <w:rFonts w:ascii="Courier New" w:hAnsi="Courier New" w:cs="Courier New"/>
+          <w:sz w:val="24"/>
+          <w:szCs w:val="24"/>
+          <w:lang w:val="ru-RU"/>
+        </w:rPr>
+        <w:t>ая нагрузка находится в допустимых пределах для разработанной системы</w:t>
+      </w:r>
+      <w:r>
+        <w:rPr>
+          <w:rFonts w:ascii="Courier New" w:hAnsi="Courier New" w:cs="Courier New"/>
+          <w:sz w:val="24"/>
+          <w:szCs w:val="24"/>
+          <w:lang w:val="ru-RU"/>
+        </w:rPr>
+        <w:t xml:space="preserve"> веб-шаблонов</w:t>
+      </w:r>
+      <w:r>
+        <w:rPr>
+          <w:rFonts w:ascii="Courier New" w:hAnsi="Courier New" w:cs="Courier New"/>
+          <w:sz w:val="24"/>
+          <w:szCs w:val="24"/>
+          <w:lang w:val="ru-RU"/>
+        </w:rPr>
+        <w:t>.</w:t>
+      </w:r>
+    </w:p>
+    <w:p>
+      <w:pPr>
+        <w:rPr>
+          <w:rFonts w:ascii="Courier New" w:hAnsi="Courier New" w:cs="Courier New"/>
+          <w:b/>
+          <w:sz w:val="28"/>
+          <w:szCs w:val="28"/>
+          <w:u w:val="single"/>
+          <w:lang w:val="ru-RU"/>
+        </w:rPr>
+      </w:pPr>
+      <w:r>
+        <w:rPr>
+          <w:rFonts w:ascii="Courier New" w:hAnsi="Courier New" w:cs="Courier New"/>
+          <w:b/>
+          <w:sz w:val="28"/>
+          <w:szCs w:val="28"/>
+          <w:u w:val="single"/>
+          <w:lang w:val="ru-RU"/>
+        </w:rPr>
+        <w:t xml:space="preserve">Слайд </w:t>
+      </w:r>
+      <w:r>
+        <w:rPr>
+          <w:rFonts w:ascii="Courier New" w:hAnsi="Courier New" w:cs="Courier New"/>
+          <w:b/>
+          <w:sz w:val="28"/>
+          <w:szCs w:val="28"/>
+          <w:u w:val="single"/>
+          <w:lang w:val="ru-RU"/>
+        </w:rPr>
+        <w:t>#13</w:t>
+      </w:r>
+    </w:p>
+    <w:p>
+      <w:pPr>
+        <w:rPr>
+          <w:rFonts w:ascii="Courier New" w:hAnsi="Courier New" w:cs="Courier New"/>
+          <w:sz w:val="24"/>
+          <w:szCs w:val="24"/>
+          <w:lang w:val="ru-RU"/>
+        </w:rPr>
+      </w:pPr>
+      <w:r>
+        <w:rPr>
+          <w:rFonts w:ascii="Courier New" w:hAnsi="Courier New" w:cs="Courier New"/>
+          <w:sz w:val="24"/>
+          <w:szCs w:val="24"/>
+          <w:lang w:val="ru-RU"/>
+        </w:rPr>
+        <w:t>В заключении можно сказать что все поставленные цели были достигнуты: были проанализированы проблемы низкой производительности веб-шаблонов, предложены способы устранения данных проблем, после чего разработана высокопроизводительная и удобная в использовании система веб-шаблонов.</w:t>
+      </w:r>
+      <w:r>
+        <w:rPr>
+          <w:rFonts w:ascii="Courier New" w:hAnsi="Courier New" w:cs="Courier New"/>
+          <w:sz w:val="24"/>
+          <w:szCs w:val="24"/>
+          <w:lang w:val="ru-RU"/>
+        </w:rPr>
+        <w:t xml:space="preserve"> </w:t>
+      </w:r>
+    </w:p>
+    <w:p>
+      <w:pPr>
+        <w:rPr>
+          <w:rFonts w:ascii="Courier New" w:hAnsi="Courier New" w:cs="Courier New"/>
+          <w:sz w:val="24"/>
+          <w:szCs w:val="24"/>
+          <w:lang w:val="ru-RU"/>
+        </w:rPr>
+      </w:pPr>
     </w:p>
     <w:sectPr>
       <w:pgSz w:w="12240" w:h="15840"/>

</xml_diff>